<commit_message>
Report for 1 & 2 labs were updated
</commit_message>
<xml_diff>
--- a/Organization of production and enterprise management/LAB_2/02_05_Pavlovich.docx
+++ b/Organization of production and enterprise management/LAB_2/02_05_Pavlovich.docx
@@ -4,7 +4,6 @@
   <w:body>
     <w:p>
       <w:pPr>
-        <w:ind w:firstLine="567"/>
         <w:jc w:val="center"/>
         <w:rPr>
           <w:rFonts w:cs="Times New Roman"/>
@@ -64,7 +63,7 @@
           <w:b/>
           <w:szCs w:val="28"/>
         </w:rPr>
-        <w:t>Пинчук Дмитрий Васильевич</w:t>
+        <w:t xml:space="preserve">Павлович Иван Сергеевич </w:t>
       </w:r>
       <w:r>
         <w:rPr>
@@ -72,7 +71,7 @@
           <w:b/>
           <w:szCs w:val="28"/>
         </w:rPr>
-        <w:t xml:space="preserve"> ИСиТ-1</w:t>
+        <w:t>ИСиТ-1</w:t>
       </w:r>
     </w:p>
     <w:p>
@@ -346,7 +345,6 @@
           <w:lang w:eastAsia="en-GB"/>
         </w:rPr>
       </w:pPr>
-      <w:proofErr w:type="spellStart"/>
       <w:r>
         <w:rPr>
           <w:rFonts w:ascii="Times New Roman" w:eastAsia="Times New Roman" w:hAnsi="Times New Roman"/>
@@ -357,7 +355,6 @@
         </w:rPr>
         <w:t>Проектирование</w:t>
       </w:r>
-      <w:proofErr w:type="spellEnd"/>
       <w:r>
         <w:rPr>
           <w:rFonts w:ascii="Times New Roman" w:eastAsia="Times New Roman" w:hAnsi="Times New Roman"/>
@@ -368,7 +365,6 @@
         </w:rPr>
         <w:t xml:space="preserve"> </w:t>
       </w:r>
-      <w:proofErr w:type="spellStart"/>
       <w:r>
         <w:rPr>
           <w:rFonts w:ascii="Times New Roman" w:eastAsia="Times New Roman" w:hAnsi="Times New Roman"/>
@@ -377,18 +373,7 @@
           <w:szCs w:val="24"/>
           <w:lang w:eastAsia="en-GB"/>
         </w:rPr>
-        <w:t>решения</w:t>
-      </w:r>
-      <w:proofErr w:type="spellEnd"/>
-      <w:r>
-        <w:rPr>
-          <w:rFonts w:ascii="Times New Roman" w:eastAsia="Times New Roman" w:hAnsi="Times New Roman"/>
-          <w:color w:val="222222"/>
-          <w:sz w:val="24"/>
-          <w:szCs w:val="24"/>
-          <w:lang w:eastAsia="en-GB"/>
-        </w:rPr>
-        <w:t> </w:t>
+        <w:t>решения </w:t>
       </w:r>
     </w:p>
     <w:p>
@@ -620,7 +605,6 @@
           <w:lang w:eastAsia="en-GB"/>
         </w:rPr>
       </w:pPr>
-      <w:proofErr w:type="spellStart"/>
       <w:r>
         <w:rPr>
           <w:rFonts w:ascii="Times New Roman" w:eastAsia="Times New Roman" w:hAnsi="Times New Roman"/>
@@ -629,31 +613,8 @@
           <w:szCs w:val="24"/>
           <w:lang w:eastAsia="en-GB"/>
         </w:rPr>
-        <w:t>Разработка</w:t>
+        <w:t>Разработка и внутреннее</w:t>
       </w:r>
-      <w:proofErr w:type="spellEnd"/>
-      <w:r>
-        <w:rPr>
-          <w:rFonts w:ascii="Times New Roman" w:eastAsia="Times New Roman" w:hAnsi="Times New Roman"/>
-          <w:color w:val="222222"/>
-          <w:sz w:val="24"/>
-          <w:szCs w:val="24"/>
-          <w:lang w:eastAsia="en-GB"/>
-        </w:rPr>
-        <w:t xml:space="preserve"> и </w:t>
-      </w:r>
-      <w:proofErr w:type="spellStart"/>
-      <w:r>
-        <w:rPr>
-          <w:rFonts w:ascii="Times New Roman" w:eastAsia="Times New Roman" w:hAnsi="Times New Roman"/>
-          <w:color w:val="222222"/>
-          <w:sz w:val="24"/>
-          <w:szCs w:val="24"/>
-          <w:lang w:eastAsia="en-GB"/>
-        </w:rPr>
-        <w:t>внутреннее</w:t>
-      </w:r>
-      <w:proofErr w:type="spellEnd"/>
       <w:r>
         <w:rPr>
           <w:rFonts w:ascii="Times New Roman" w:eastAsia="Times New Roman" w:hAnsi="Times New Roman"/>
@@ -664,7 +625,6 @@
         </w:rPr>
         <w:t xml:space="preserve"> </w:t>
       </w:r>
-      <w:proofErr w:type="spellStart"/>
       <w:r>
         <w:rPr>
           <w:rFonts w:ascii="Times New Roman" w:eastAsia="Times New Roman" w:hAnsi="Times New Roman"/>
@@ -673,18 +633,7 @@
           <w:szCs w:val="24"/>
           <w:lang w:eastAsia="en-GB"/>
         </w:rPr>
-        <w:t>тестирование</w:t>
-      </w:r>
-      <w:proofErr w:type="spellEnd"/>
-      <w:r>
-        <w:rPr>
-          <w:rFonts w:ascii="Times New Roman" w:eastAsia="Times New Roman" w:hAnsi="Times New Roman"/>
-          <w:color w:val="222222"/>
-          <w:sz w:val="24"/>
-          <w:szCs w:val="24"/>
-          <w:lang w:eastAsia="en-GB"/>
-        </w:rPr>
-        <w:t> </w:t>
+        <w:t>тестирование </w:t>
       </w:r>
     </w:p>
     <w:p>
@@ -886,7 +835,6 @@
           <w:lang w:eastAsia="en-GB"/>
         </w:rPr>
       </w:pPr>
-      <w:proofErr w:type="spellStart"/>
       <w:r>
         <w:rPr>
           <w:rFonts w:ascii="Times New Roman" w:eastAsia="Times New Roman" w:hAnsi="Times New Roman"/>
@@ -895,20 +843,18 @@
           <w:szCs w:val="24"/>
           <w:lang w:eastAsia="en-GB"/>
         </w:rPr>
-        <w:t>Тестирование</w:t>
+        <w:t>Тестирование на стороне</w:t>
       </w:r>
-      <w:proofErr w:type="spellEnd"/>
       <w:r>
         <w:rPr>
           <w:rFonts w:ascii="Times New Roman" w:eastAsia="Times New Roman" w:hAnsi="Times New Roman"/>
           <w:color w:val="222222"/>
           <w:sz w:val="24"/>
           <w:szCs w:val="24"/>
-          <w:lang w:eastAsia="en-GB"/>
+          <w:lang w:val="ru-RU" w:eastAsia="en-GB"/>
         </w:rPr>
         <w:t xml:space="preserve"> </w:t>
       </w:r>
-      <w:proofErr w:type="spellStart"/>
       <w:r>
         <w:rPr>
           <w:rFonts w:ascii="Times New Roman" w:eastAsia="Times New Roman" w:hAnsi="Times New Roman"/>
@@ -917,62 +863,7 @@
           <w:szCs w:val="24"/>
           <w:lang w:eastAsia="en-GB"/>
         </w:rPr>
-        <w:t>на</w:t>
-      </w:r>
-      <w:proofErr w:type="spellEnd"/>
-      <w:r>
-        <w:rPr>
-          <w:rFonts w:ascii="Times New Roman" w:eastAsia="Times New Roman" w:hAnsi="Times New Roman"/>
-          <w:color w:val="222222"/>
-          <w:sz w:val="24"/>
-          <w:szCs w:val="24"/>
-          <w:lang w:eastAsia="en-GB"/>
-        </w:rPr>
-        <w:t xml:space="preserve"> </w:t>
-      </w:r>
-      <w:proofErr w:type="spellStart"/>
-      <w:r>
-        <w:rPr>
-          <w:rFonts w:ascii="Times New Roman" w:eastAsia="Times New Roman" w:hAnsi="Times New Roman"/>
-          <w:color w:val="222222"/>
-          <w:sz w:val="24"/>
-          <w:szCs w:val="24"/>
-          <w:lang w:eastAsia="en-GB"/>
-        </w:rPr>
-        <w:t>стороне</w:t>
-      </w:r>
-      <w:proofErr w:type="spellEnd"/>
-      <w:r>
-        <w:rPr>
-          <w:rFonts w:ascii="Times New Roman" w:eastAsia="Times New Roman" w:hAnsi="Times New Roman"/>
-          <w:color w:val="222222"/>
-          <w:sz w:val="24"/>
-          <w:szCs w:val="24"/>
-          <w:lang w:val="ru-RU" w:eastAsia="en-GB"/>
-        </w:rPr>
-        <w:t xml:space="preserve"> </w:t>
-      </w:r>
-      <w:proofErr w:type="spellStart"/>
-      <w:r>
-        <w:rPr>
-          <w:rFonts w:ascii="Times New Roman" w:eastAsia="Times New Roman" w:hAnsi="Times New Roman"/>
-          <w:color w:val="222222"/>
-          <w:sz w:val="24"/>
-          <w:szCs w:val="24"/>
-          <w:lang w:eastAsia="en-GB"/>
-        </w:rPr>
-        <w:t>заказчика</w:t>
-      </w:r>
-      <w:proofErr w:type="spellEnd"/>
-      <w:r>
-        <w:rPr>
-          <w:rFonts w:ascii="Times New Roman" w:eastAsia="Times New Roman" w:hAnsi="Times New Roman"/>
-          <w:color w:val="222222"/>
-          <w:sz w:val="24"/>
-          <w:szCs w:val="24"/>
-          <w:lang w:eastAsia="en-GB"/>
-        </w:rPr>
-        <w:t> </w:t>
+        <w:t>заказчика </w:t>
       </w:r>
     </w:p>
     <w:p>
@@ -1084,7 +975,6 @@
           <w:lang w:eastAsia="en-GB"/>
         </w:rPr>
       </w:pPr>
-      <w:proofErr w:type="spellStart"/>
       <w:r>
         <w:rPr>
           <w:rFonts w:ascii="Times New Roman" w:eastAsia="Times New Roman" w:hAnsi="Times New Roman"/>
@@ -1093,18 +983,7 @@
           <w:szCs w:val="24"/>
           <w:lang w:eastAsia="en-GB"/>
         </w:rPr>
-        <w:t>Внедрение</w:t>
-      </w:r>
-      <w:proofErr w:type="spellEnd"/>
-      <w:r>
-        <w:rPr>
-          <w:rFonts w:ascii="Times New Roman" w:eastAsia="Times New Roman" w:hAnsi="Times New Roman"/>
-          <w:color w:val="222222"/>
-          <w:sz w:val="24"/>
-          <w:szCs w:val="24"/>
-          <w:lang w:eastAsia="en-GB"/>
-        </w:rPr>
-        <w:t> </w:t>
+        <w:t>Внедрение </w:t>
       </w:r>
     </w:p>
     <w:p>
@@ -1216,7 +1095,6 @@
           <w:lang w:eastAsia="en-GB"/>
         </w:rPr>
       </w:pPr>
-      <w:proofErr w:type="spellStart"/>
       <w:r>
         <w:rPr>
           <w:rFonts w:ascii="Times New Roman" w:eastAsia="Times New Roman" w:hAnsi="Times New Roman"/>
@@ -1225,18 +1103,7 @@
           <w:szCs w:val="24"/>
           <w:lang w:eastAsia="en-GB"/>
         </w:rPr>
-        <w:t>Дополнительно</w:t>
-      </w:r>
-      <w:proofErr w:type="spellEnd"/>
-      <w:r>
-        <w:rPr>
-          <w:rFonts w:ascii="Times New Roman" w:eastAsia="Times New Roman" w:hAnsi="Times New Roman"/>
-          <w:color w:val="222222"/>
-          <w:sz w:val="24"/>
-          <w:szCs w:val="24"/>
-          <w:lang w:eastAsia="en-GB"/>
-        </w:rPr>
-        <w:t> </w:t>
+        <w:t>Дополнительно </w:t>
       </w:r>
     </w:p>
     <w:p>
@@ -1748,29 +1615,7 @@
           <w:szCs w:val="24"/>
           <w:lang w:eastAsia="en-GB"/>
         </w:rPr>
-        <w:t>Доработка и улучшение кода (</w:t>
-      </w:r>
-      <w:proofErr w:type="spellStart"/>
-      <w:r>
-        <w:rPr>
-          <w:rFonts w:eastAsia="Times New Roman"/>
-          <w:color w:val="222222"/>
-          <w:sz w:val="24"/>
-          <w:szCs w:val="24"/>
-          <w:lang w:eastAsia="en-GB"/>
-        </w:rPr>
-        <w:t>refactoring</w:t>
-      </w:r>
-      <w:proofErr w:type="spellEnd"/>
-      <w:r>
-        <w:rPr>
-          <w:rFonts w:eastAsia="Times New Roman"/>
-          <w:color w:val="222222"/>
-          <w:sz w:val="24"/>
-          <w:szCs w:val="24"/>
-          <w:lang w:eastAsia="en-GB"/>
-        </w:rPr>
-        <w:t>) – 25% от разработки</w:t>
+        <w:t>Доработка и улучшение кода (refactoring) – 25% от разработки</w:t>
       </w:r>
     </w:p>
     <w:p>
@@ -2793,31 +2638,7 @@
           <w:shd w:val="clear" w:color="auto" w:fill="FFFFFF"/>
           <w:lang w:eastAsia="en-GB"/>
         </w:rPr>
-        <w:t xml:space="preserve">Теперь распишем задачи и время на выполнение. При этом </w:t>
-      </w:r>
-      <w:proofErr w:type="gramStart"/>
-      <w:r>
-        <w:rPr>
-          <w:rFonts w:eastAsia="Times New Roman"/>
-          <w:color w:val="222222"/>
-          <w:sz w:val="24"/>
-          <w:szCs w:val="24"/>
-          <w:shd w:val="clear" w:color="auto" w:fill="FFFFFF"/>
-          <w:lang w:eastAsia="en-GB"/>
-        </w:rPr>
-        <w:t>по задачам</w:t>
-      </w:r>
-      <w:proofErr w:type="gramEnd"/>
-      <w:r>
-        <w:rPr>
-          <w:rFonts w:eastAsia="Times New Roman"/>
-          <w:color w:val="222222"/>
-          <w:sz w:val="24"/>
-          <w:szCs w:val="24"/>
-          <w:shd w:val="clear" w:color="auto" w:fill="FFFFFF"/>
-          <w:lang w:eastAsia="en-GB"/>
-        </w:rPr>
-        <w:t xml:space="preserve"> связанным с созданием документации и ее тестирования ячейки пустые, внизу таблицы единое поле, содержащее сводную информацию исходя из создания документов на </w:t>
+        <w:t xml:space="preserve">Теперь распишем задачи и время на выполнение. При этом по задачам связанным с созданием документации и ее тестирования ячейки пустые, внизу таблицы единое поле, содержащее сводную информацию исходя из создания документов на </w:t>
       </w:r>
       <w:r>
         <w:rPr>
@@ -2987,7 +2808,6 @@
                 <w:lang w:eastAsia="en-GB"/>
               </w:rPr>
             </w:pPr>
-            <w:proofErr w:type="gramStart"/>
             <w:r>
               <w:rPr>
                 <w:rFonts w:eastAsia="Times New Roman"/>
@@ -2998,23 +2818,8 @@
                 <w:szCs w:val="24"/>
                 <w:lang w:eastAsia="en-GB"/>
               </w:rPr>
-              <w:t>Коли-</w:t>
-            </w:r>
-            <w:proofErr w:type="spellStart"/>
-            <w:r>
-              <w:rPr>
-                <w:rFonts w:eastAsia="Times New Roman"/>
-                <w:b/>
-                <w:bCs/>
-                <w:color w:val="222222"/>
-                <w:sz w:val="24"/>
-                <w:szCs w:val="24"/>
-                <w:lang w:eastAsia="en-GB"/>
-              </w:rPr>
-              <w:t>чество</w:t>
-            </w:r>
-            <w:proofErr w:type="spellEnd"/>
-            <w:proofErr w:type="gramEnd"/>
+              <w:t>Коли-чество</w:t>
+            </w:r>
           </w:p>
           <w:p>
             <w:pPr>
@@ -4457,7 +4262,6 @@
                 <w:lang w:val="en-GB" w:eastAsia="en-GB"/>
               </w:rPr>
             </w:pPr>
-            <w:proofErr w:type="spellStart"/>
             <w:r>
               <w:rPr>
                 <w:rFonts w:eastAsia="Times New Roman"/>
@@ -4468,7 +4272,6 @@
               </w:rPr>
               <w:t>тестинженер</w:t>
             </w:r>
-            <w:proofErr w:type="spellEnd"/>
           </w:p>
         </w:tc>
         <w:tc>
@@ -5405,7 +5208,29 @@
                 <w:szCs w:val="24"/>
                 <w:lang w:eastAsia="en-GB"/>
               </w:rPr>
-              <w:t xml:space="preserve"> раза по 4часа</w:t>
+              <w:t xml:space="preserve"> раза по 4</w:t>
+            </w:r>
+            <w:r>
+              <w:rPr>
+                <w:rFonts w:eastAsia="Times New Roman"/>
+                <w:color w:val="222222"/>
+                <w:sz w:val="24"/>
+                <w:szCs w:val="24"/>
+                <w:lang w:eastAsia="en-GB"/>
+              </w:rPr>
+              <w:t xml:space="preserve"> </w:t>
+            </w:r>
+            <w:bookmarkStart w:id="0" w:name="_GoBack"/>
+            <w:bookmarkEnd w:id="0"/>
+            <w:r>
+              <w:rPr>
+                <w:rFonts w:eastAsia="Times New Roman"/>
+                <w:color w:val="222222"/>
+                <w:sz w:val="24"/>
+                <w:szCs w:val="24"/>
+                <w:lang w:eastAsia="en-GB"/>
+              </w:rPr>
+              <w:t>часа</w:t>
             </w:r>
           </w:p>
         </w:tc>
@@ -6352,29 +6177,7 @@
                 <w:szCs w:val="24"/>
                 <w:lang w:eastAsia="en-GB"/>
               </w:rPr>
-              <w:t xml:space="preserve"> </w:t>
-            </w:r>
-            <w:proofErr w:type="spellStart"/>
-            <w:r>
-              <w:rPr>
-                <w:rFonts w:eastAsia="Times New Roman"/>
-                <w:color w:val="222222"/>
-                <w:sz w:val="24"/>
-                <w:szCs w:val="24"/>
-                <w:lang w:eastAsia="en-GB"/>
-              </w:rPr>
-              <w:t>демонстра-ции</w:t>
-            </w:r>
-            <w:proofErr w:type="spellEnd"/>
-            <w:r>
-              <w:rPr>
-                <w:rFonts w:eastAsia="Times New Roman"/>
-                <w:color w:val="222222"/>
-                <w:sz w:val="24"/>
-                <w:szCs w:val="24"/>
-                <w:lang w:eastAsia="en-GB"/>
-              </w:rPr>
-              <w:t xml:space="preserve"> по 8 часов</w:t>
+              <w:t xml:space="preserve"> демонстра-ции по 8 часов</w:t>
             </w:r>
           </w:p>
         </w:tc>
@@ -6488,51 +6291,7 @@
                 <w:szCs w:val="24"/>
                 <w:lang w:eastAsia="en-GB"/>
               </w:rPr>
-              <w:t xml:space="preserve">Архитектор, </w:t>
-            </w:r>
-            <w:proofErr w:type="spellStart"/>
-            <w:r>
-              <w:rPr>
-                <w:rFonts w:eastAsia="Times New Roman"/>
-                <w:color w:val="222222"/>
-                <w:sz w:val="24"/>
-                <w:szCs w:val="24"/>
-                <w:lang w:eastAsia="en-GB"/>
-              </w:rPr>
-              <w:t>ру-ководитель</w:t>
-            </w:r>
-            <w:proofErr w:type="spellEnd"/>
-            <w:r>
-              <w:rPr>
-                <w:rFonts w:eastAsia="Times New Roman"/>
-                <w:color w:val="222222"/>
-                <w:sz w:val="24"/>
-                <w:szCs w:val="24"/>
-                <w:lang w:eastAsia="en-GB"/>
-              </w:rPr>
-              <w:t xml:space="preserve"> про-</w:t>
-            </w:r>
-            <w:proofErr w:type="spellStart"/>
-            <w:r>
-              <w:rPr>
-                <w:rFonts w:eastAsia="Times New Roman"/>
-                <w:color w:val="222222"/>
-                <w:sz w:val="24"/>
-                <w:szCs w:val="24"/>
-                <w:lang w:eastAsia="en-GB"/>
-              </w:rPr>
-              <w:t>екта</w:t>
-            </w:r>
-            <w:proofErr w:type="spellEnd"/>
-            <w:r>
-              <w:rPr>
-                <w:rFonts w:eastAsia="Times New Roman"/>
-                <w:color w:val="222222"/>
-                <w:sz w:val="24"/>
-                <w:szCs w:val="24"/>
-                <w:lang w:eastAsia="en-GB"/>
-              </w:rPr>
-              <w:t>, аналитик</w:t>
+              <w:t>Архитектор, ру-ководитель про-екта, аналитик</w:t>
             </w:r>
           </w:p>
         </w:tc>
@@ -9878,8 +9637,6 @@
         </w:rPr>
         <w:t xml:space="preserve"> Время архитектора занимает большую часть времени от всего времени разработки. Возможно, для ускорения процесса разработки можно добавить еще одного тестировщика, так как времени на тестирование уходит очень много, а работая вдвоем, работу можно сделать быстрее. Также можно сократить время на написание документации, тем самым уменьшится время на ее тестирование.</w:t>
       </w:r>
-      <w:bookmarkStart w:id="0" w:name="_GoBack"/>
-      <w:bookmarkEnd w:id="0"/>
     </w:p>
     <w:sectPr>
       <w:pgSz w:w="11906" w:h="16838"/>
@@ -16112,7 +15869,7 @@
     <w:lsdException w:name="Table Web 2" w:semiHidden="1" w:unhideWhenUsed="1"/>
     <w:lsdException w:name="Table Web 3" w:semiHidden="1" w:unhideWhenUsed="1"/>
     <w:lsdException w:name="Balloon Text" w:semiHidden="1" w:unhideWhenUsed="1"/>
-    <w:lsdException w:name="Table Grid" w:semiHidden="1" w:uiPriority="39" w:unhideWhenUsed="1"/>
+    <w:lsdException w:name="Table Grid" w:uiPriority="39"/>
     <w:lsdException w:name="Table Theme" w:semiHidden="1" w:unhideWhenUsed="1"/>
     <w:lsdException w:name="Placeholder Text" w:semiHidden="1"/>
     <w:lsdException w:name="No Spacing" w:uiPriority="1" w:qFormat="1"/>

</xml_diff>